<commit_message>
Página de login, cadastro e de perfil - OK
</commit_message>
<xml_diff>
--- a/Be The Hero.docx
+++ b/Be The Hero.docx
@@ -4435,6 +4435,278 @@
           <w:szCs w:val="24"/>
         </w:rPr>
       </w:pPr>
+      <w:r>
+        <w:rPr>
+          <w:rFonts w:ascii="Arial" w:hAnsi="Arial" w:cs="Arial"/>
+          <w:sz w:val="24"/>
+          <w:szCs w:val="24"/>
+        </w:rPr>
+        <w:tab/>
+        <w:t xml:space="preserve">• </w:t>
+      </w:r>
+    </w:p>
+    <w:p>
+      <w:pPr>
+        <w:spacing w:line="360" w:lineRule="auto"/>
+        <w:rPr>
+          <w:rFonts w:ascii="Arial" w:hAnsi="Arial" w:cs="Arial"/>
+          <w:b/>
+          <w:bCs/>
+          <w:sz w:val="24"/>
+          <w:szCs w:val="24"/>
+        </w:rPr>
+      </w:pPr>
+      <w:r>
+        <w:rPr>
+          <w:rFonts w:ascii="Arial" w:hAnsi="Arial" w:cs="Arial"/>
+          <w:b/>
+          <w:bCs/>
+          <w:sz w:val="24"/>
+          <w:szCs w:val="24"/>
+        </w:rPr>
+        <w:t>Trabalhar com rotas na aplicação</w:t>
+      </w:r>
+    </w:p>
+    <w:p>
+      <w:pPr>
+        <w:spacing w:line="360" w:lineRule="auto"/>
+        <w:rPr>
+          <w:rFonts w:ascii="Arial" w:hAnsi="Arial" w:cs="Arial"/>
+          <w:sz w:val="24"/>
+          <w:szCs w:val="24"/>
+        </w:rPr>
+      </w:pPr>
+      <w:r>
+        <w:rPr>
+          <w:rFonts w:ascii="Arial" w:hAnsi="Arial" w:cs="Arial"/>
+          <w:sz w:val="24"/>
+          <w:szCs w:val="24"/>
+        </w:rPr>
+        <w:tab/>
+      </w:r>
+      <w:proofErr w:type="spellStart"/>
+      <w:r>
+        <w:rPr>
+          <w:rFonts w:ascii="Arial" w:hAnsi="Arial" w:cs="Arial"/>
+          <w:sz w:val="24"/>
+          <w:szCs w:val="24"/>
+        </w:rPr>
+        <w:t>npm</w:t>
+      </w:r>
+      <w:proofErr w:type="spellEnd"/>
+      <w:r>
+        <w:rPr>
+          <w:rFonts w:ascii="Arial" w:hAnsi="Arial" w:cs="Arial"/>
+          <w:sz w:val="24"/>
+          <w:szCs w:val="24"/>
+        </w:rPr>
+        <w:t xml:space="preserve"> </w:t>
+      </w:r>
+      <w:proofErr w:type="spellStart"/>
+      <w:r>
+        <w:rPr>
+          <w:rFonts w:ascii="Arial" w:hAnsi="Arial" w:cs="Arial"/>
+          <w:sz w:val="24"/>
+          <w:szCs w:val="24"/>
+        </w:rPr>
+        <w:t>install</w:t>
+      </w:r>
+      <w:proofErr w:type="spellEnd"/>
+      <w:r>
+        <w:rPr>
+          <w:rFonts w:ascii="Arial" w:hAnsi="Arial" w:cs="Arial"/>
+          <w:sz w:val="24"/>
+          <w:szCs w:val="24"/>
+        </w:rPr>
+        <w:t xml:space="preserve"> react-</w:t>
+      </w:r>
+      <w:proofErr w:type="spellStart"/>
+      <w:r>
+        <w:rPr>
+          <w:rFonts w:ascii="Arial" w:hAnsi="Arial" w:cs="Arial"/>
+          <w:sz w:val="24"/>
+          <w:szCs w:val="24"/>
+        </w:rPr>
+        <w:t>route</w:t>
+      </w:r>
+      <w:r>
+        <w:rPr>
+          <w:rFonts w:ascii="Arial" w:hAnsi="Arial" w:cs="Arial"/>
+          <w:sz w:val="24"/>
+          <w:szCs w:val="24"/>
+        </w:rPr>
+        <w:t>r</w:t>
+      </w:r>
+      <w:proofErr w:type="spellEnd"/>
+      <w:r>
+        <w:rPr>
+          <w:rFonts w:ascii="Arial" w:hAnsi="Arial" w:cs="Arial"/>
+          <w:sz w:val="24"/>
+          <w:szCs w:val="24"/>
+        </w:rPr>
+        <w:t>-dom</w:t>
+      </w:r>
+    </w:p>
+    <w:p>
+      <w:pPr>
+        <w:spacing w:line="360" w:lineRule="auto"/>
+        <w:rPr>
+          <w:rFonts w:ascii="Arial" w:hAnsi="Arial" w:cs="Arial"/>
+          <w:sz w:val="24"/>
+          <w:szCs w:val="24"/>
+        </w:rPr>
+      </w:pPr>
+      <w:r>
+        <w:rPr>
+          <w:rFonts w:ascii="Arial" w:hAnsi="Arial" w:cs="Arial"/>
+          <w:sz w:val="24"/>
+          <w:szCs w:val="24"/>
+        </w:rPr>
+        <w:tab/>
+        <w:t xml:space="preserve">• </w:t>
+      </w:r>
+      <w:r>
+        <w:rPr>
+          <w:rFonts w:ascii="Arial" w:hAnsi="Arial" w:cs="Arial"/>
+          <w:b/>
+          <w:bCs/>
+          <w:sz w:val="24"/>
+          <w:szCs w:val="24"/>
+        </w:rPr>
+        <w:t xml:space="preserve">Browser </w:t>
+      </w:r>
+      <w:proofErr w:type="spellStart"/>
+      <w:r>
+        <w:rPr>
+          <w:rFonts w:ascii="Arial" w:hAnsi="Arial" w:cs="Arial"/>
+          <w:b/>
+          <w:bCs/>
+          <w:sz w:val="24"/>
+          <w:szCs w:val="24"/>
+        </w:rPr>
+        <w:t>Router</w:t>
+      </w:r>
+      <w:proofErr w:type="spellEnd"/>
+      <w:r>
+        <w:rPr>
+          <w:rFonts w:ascii="Arial" w:hAnsi="Arial" w:cs="Arial"/>
+          <w:b/>
+          <w:bCs/>
+          <w:sz w:val="24"/>
+          <w:szCs w:val="24"/>
+        </w:rPr>
+        <w:t>:</w:t>
+      </w:r>
+      <w:r>
+        <w:rPr>
+          <w:rFonts w:ascii="Arial" w:hAnsi="Arial" w:cs="Arial"/>
+          <w:b/>
+          <w:bCs/>
+          <w:sz w:val="24"/>
+          <w:szCs w:val="24"/>
+        </w:rPr>
+        <w:t xml:space="preserve"> </w:t>
+      </w:r>
+    </w:p>
+    <w:p>
+      <w:pPr>
+        <w:spacing w:line="360" w:lineRule="auto"/>
+        <w:ind w:firstLine="708"/>
+        <w:rPr>
+          <w:rFonts w:ascii="Arial" w:hAnsi="Arial" w:cs="Arial"/>
+          <w:sz w:val="24"/>
+          <w:szCs w:val="24"/>
+        </w:rPr>
+      </w:pPr>
+      <w:r>
+        <w:rPr>
+          <w:rFonts w:ascii="Arial" w:hAnsi="Arial" w:cs="Arial"/>
+          <w:sz w:val="24"/>
+          <w:szCs w:val="24"/>
+        </w:rPr>
+        <w:t xml:space="preserve">• </w:t>
+      </w:r>
+      <w:r>
+        <w:rPr>
+          <w:rFonts w:ascii="Arial" w:hAnsi="Arial" w:cs="Arial"/>
+          <w:b/>
+          <w:bCs/>
+          <w:sz w:val="24"/>
+          <w:szCs w:val="24"/>
+        </w:rPr>
+        <w:t>Switch</w:t>
+      </w:r>
+      <w:r>
+        <w:rPr>
+          <w:rFonts w:ascii="Arial" w:hAnsi="Arial" w:cs="Arial"/>
+          <w:b/>
+          <w:bCs/>
+          <w:sz w:val="24"/>
+          <w:szCs w:val="24"/>
+        </w:rPr>
+        <w:t>:</w:t>
+      </w:r>
+      <w:r>
+        <w:rPr>
+          <w:rFonts w:ascii="Arial" w:hAnsi="Arial" w:cs="Arial"/>
+          <w:b/>
+          <w:bCs/>
+          <w:sz w:val="24"/>
+          <w:szCs w:val="24"/>
+        </w:rPr>
+        <w:t xml:space="preserve"> </w:t>
+      </w:r>
+    </w:p>
+    <w:p>
+      <w:pPr>
+        <w:spacing w:line="360" w:lineRule="auto"/>
+        <w:ind w:firstLine="708"/>
+        <w:rPr>
+          <w:rFonts w:ascii="Arial" w:hAnsi="Arial" w:cs="Arial"/>
+          <w:sz w:val="24"/>
+          <w:szCs w:val="24"/>
+        </w:rPr>
+      </w:pPr>
+      <w:r>
+        <w:rPr>
+          <w:rFonts w:ascii="Arial" w:hAnsi="Arial" w:cs="Arial"/>
+          <w:sz w:val="24"/>
+          <w:szCs w:val="24"/>
+        </w:rPr>
+        <w:t xml:space="preserve">• </w:t>
+      </w:r>
+      <w:proofErr w:type="spellStart"/>
+      <w:r>
+        <w:rPr>
+          <w:rFonts w:ascii="Arial" w:hAnsi="Arial" w:cs="Arial"/>
+          <w:b/>
+          <w:bCs/>
+          <w:sz w:val="24"/>
+          <w:szCs w:val="24"/>
+        </w:rPr>
+        <w:t>Route</w:t>
+      </w:r>
+      <w:proofErr w:type="spellEnd"/>
+      <w:r>
+        <w:rPr>
+          <w:rFonts w:ascii="Arial" w:hAnsi="Arial" w:cs="Arial"/>
+          <w:b/>
+          <w:bCs/>
+          <w:sz w:val="24"/>
+          <w:szCs w:val="24"/>
+        </w:rPr>
+        <w:t>:</w:t>
+      </w:r>
+      <w:r>
+        <w:rPr>
+          <w:rFonts w:ascii="Arial" w:hAnsi="Arial" w:cs="Arial"/>
+          <w:b/>
+          <w:bCs/>
+          <w:sz w:val="24"/>
+          <w:szCs w:val="24"/>
+        </w:rPr>
+        <w:t xml:space="preserve"> </w:t>
+      </w:r>
     </w:p>
     <w:sectPr>
       <w:pgSz w:w="11906" w:h="16838"/>

</xml_diff>

<commit_message>
Açao de logar - OK
</commit_message>
<xml_diff>
--- a/Be The Hero.docx
+++ b/Be The Hero.docx
@@ -332,7 +332,6 @@
         <w:t xml:space="preserve">- </w:t>
       </w:r>
       <w:proofErr w:type="spellStart"/>
-      <w:proofErr w:type="gramStart"/>
       <w:r>
         <w:rPr>
           <w:rFonts w:ascii="Arial" w:hAnsi="Arial" w:cs="Arial"/>
@@ -342,7 +341,6 @@
         <w:t>npx</w:t>
       </w:r>
       <w:proofErr w:type="spellEnd"/>
-      <w:proofErr w:type="gramEnd"/>
       <w:r>
         <w:rPr>
           <w:rFonts w:ascii="Arial" w:hAnsi="Arial" w:cs="Arial"/>
@@ -2000,7 +1998,6 @@
         </w:rPr>
         <w:t xml:space="preserve"> e farei isso por meio do </w:t>
       </w:r>
-      <w:proofErr w:type="gramStart"/>
       <w:r>
         <w:rPr>
           <w:rFonts w:ascii="Arial" w:hAnsi="Arial" w:cs="Arial"/>
@@ -2011,7 +2008,6 @@
         </w:rPr>
         <w:t>request.headers</w:t>
       </w:r>
-      <w:proofErr w:type="gramEnd"/>
       <w:r>
         <w:rPr>
           <w:rFonts w:ascii="Arial" w:hAnsi="Arial" w:cs="Arial"/>
@@ -2195,7 +2191,6 @@
         <w:t xml:space="preserve">- Para coletar um parâmetro da rota uso o </w:t>
       </w:r>
       <w:proofErr w:type="spellStart"/>
-      <w:proofErr w:type="gramStart"/>
       <w:r>
         <w:rPr>
           <w:rFonts w:ascii="Arial" w:hAnsi="Arial" w:cs="Arial"/>
@@ -2207,7 +2202,6 @@
         <w:t>request.params</w:t>
       </w:r>
       <w:proofErr w:type="spellEnd"/>
-      <w:proofErr w:type="gramEnd"/>
     </w:p>
     <w:p>
       <w:pPr>
@@ -2707,7 +2701,6 @@
         <w:t xml:space="preserve">- </w:t>
       </w:r>
       <w:proofErr w:type="spellStart"/>
-      <w:proofErr w:type="gramStart"/>
       <w:r>
         <w:rPr>
           <w:rFonts w:ascii="Arial" w:hAnsi="Arial" w:cs="Arial"/>
@@ -2717,7 +2710,6 @@
         <w:t>npm</w:t>
       </w:r>
       <w:proofErr w:type="spellEnd"/>
-      <w:proofErr w:type="gramEnd"/>
       <w:r>
         <w:rPr>
           <w:rFonts w:ascii="Arial" w:hAnsi="Arial" w:cs="Arial"/>
@@ -2954,25 +2946,7 @@
           <w:sz w:val="24"/>
           <w:szCs w:val="24"/>
         </w:rPr>
-        <w:t xml:space="preserve">. A function </w:t>
-      </w:r>
-      <w:proofErr w:type="gramStart"/>
-      <w:r>
-        <w:rPr>
-          <w:rFonts w:ascii="Arial" w:hAnsi="Arial" w:cs="Arial"/>
-          <w:sz w:val="24"/>
-          <w:szCs w:val="24"/>
-        </w:rPr>
-        <w:t>App(</w:t>
-      </w:r>
-      <w:proofErr w:type="gramEnd"/>
-      <w:r>
-        <w:rPr>
-          <w:rFonts w:ascii="Arial" w:hAnsi="Arial" w:cs="Arial"/>
-          <w:sz w:val="24"/>
-          <w:szCs w:val="24"/>
-        </w:rPr>
-        <w:t>) é um C.</w:t>
+        <w:t>. A function App() é um C.</w:t>
       </w:r>
     </w:p>
     <w:p>
@@ -3389,7 +3363,6 @@
         <w:t xml:space="preserve"> JS, eu utilizo {}. Exemplo: {</w:t>
       </w:r>
       <w:proofErr w:type="spellStart"/>
-      <w:proofErr w:type="gramStart"/>
       <w:r>
         <w:rPr>
           <w:rFonts w:ascii="Arial" w:hAnsi="Arial" w:cs="Arial"/>
@@ -3399,7 +3372,6 @@
         <w:t>props.title</w:t>
       </w:r>
       <w:proofErr w:type="spellEnd"/>
-      <w:proofErr w:type="gramEnd"/>
       <w:r>
         <w:rPr>
           <w:rFonts w:ascii="Arial" w:hAnsi="Arial" w:cs="Arial"/>
@@ -3674,25 +3646,7 @@
           <w:sz w:val="24"/>
           <w:szCs w:val="24"/>
         </w:rPr>
-        <w:t xml:space="preserve">            function </w:t>
-      </w:r>
-      <w:proofErr w:type="gramStart"/>
-      <w:r>
-        <w:rPr>
-          <w:rFonts w:ascii="Arial" w:hAnsi="Arial" w:cs="Arial"/>
-          <w:sz w:val="24"/>
-          <w:szCs w:val="24"/>
-        </w:rPr>
-        <w:t>App(</w:t>
-      </w:r>
-      <w:proofErr w:type="gramEnd"/>
-      <w:r>
-        <w:rPr>
-          <w:rFonts w:ascii="Arial" w:hAnsi="Arial" w:cs="Arial"/>
-          <w:sz w:val="24"/>
-          <w:szCs w:val="24"/>
-        </w:rPr>
-        <w:t>) {</w:t>
+        <w:t xml:space="preserve">            function App() {</w:t>
       </w:r>
     </w:p>
     <w:p>
@@ -3764,25 +3718,7 @@
           <w:sz w:val="24"/>
           <w:szCs w:val="24"/>
         </w:rPr>
-        <w:t xml:space="preserve">] = </w:t>
-      </w:r>
-      <w:proofErr w:type="gramStart"/>
-      <w:r>
-        <w:rPr>
-          <w:rFonts w:ascii="Arial" w:hAnsi="Arial" w:cs="Arial"/>
-          <w:sz w:val="24"/>
-          <w:szCs w:val="24"/>
-        </w:rPr>
-        <w:t>useState(</w:t>
-      </w:r>
-      <w:proofErr w:type="gramEnd"/>
-      <w:r>
-        <w:rPr>
-          <w:rFonts w:ascii="Arial" w:hAnsi="Arial" w:cs="Arial"/>
-          <w:sz w:val="24"/>
-          <w:szCs w:val="24"/>
-        </w:rPr>
-        <w:t xml:space="preserve">0); </w:t>
+        <w:t xml:space="preserve">] = useState(0); </w:t>
       </w:r>
     </w:p>
     <w:p>
@@ -3819,25 +3755,7 @@
           <w:szCs w:val="24"/>
         </w:rPr>
         <w:lastRenderedPageBreak/>
-        <w:t xml:space="preserve">                function </w:t>
-      </w:r>
-      <w:proofErr w:type="gramStart"/>
-      <w:r>
-        <w:rPr>
-          <w:rFonts w:ascii="Arial" w:hAnsi="Arial" w:cs="Arial"/>
-          <w:sz w:val="24"/>
-          <w:szCs w:val="24"/>
-        </w:rPr>
-        <w:t>incrementCounter(</w:t>
-      </w:r>
-      <w:proofErr w:type="gramEnd"/>
-      <w:r>
-        <w:rPr>
-          <w:rFonts w:ascii="Arial" w:hAnsi="Arial" w:cs="Arial"/>
-          <w:sz w:val="24"/>
-          <w:szCs w:val="24"/>
-        </w:rPr>
-        <w:t>){</w:t>
+        <w:t xml:space="preserve">                function incrementCounter(){</w:t>
       </w:r>
     </w:p>
     <w:p>
@@ -4028,25 +3946,7 @@
           <w:sz w:val="24"/>
           <w:szCs w:val="24"/>
         </w:rPr>
-        <w:t xml:space="preserve">            function </w:t>
-      </w:r>
-      <w:proofErr w:type="gramStart"/>
-      <w:r>
-        <w:rPr>
-          <w:rFonts w:ascii="Arial" w:hAnsi="Arial" w:cs="Arial"/>
-          <w:sz w:val="24"/>
-          <w:szCs w:val="24"/>
-        </w:rPr>
-        <w:t>App(</w:t>
-      </w:r>
-      <w:proofErr w:type="gramEnd"/>
-      <w:r>
-        <w:rPr>
-          <w:rFonts w:ascii="Arial" w:hAnsi="Arial" w:cs="Arial"/>
-          <w:sz w:val="24"/>
-          <w:szCs w:val="24"/>
-        </w:rPr>
-        <w:t>) {</w:t>
+        <w:t xml:space="preserve">            function App() {</w:t>
       </w:r>
     </w:p>
     <w:p>
@@ -4118,25 +4018,7 @@
           <w:sz w:val="24"/>
           <w:szCs w:val="24"/>
         </w:rPr>
-        <w:t xml:space="preserve">] = </w:t>
-      </w:r>
-      <w:proofErr w:type="gramStart"/>
-      <w:r>
-        <w:rPr>
-          <w:rFonts w:ascii="Arial" w:hAnsi="Arial" w:cs="Arial"/>
-          <w:sz w:val="24"/>
-          <w:szCs w:val="24"/>
-        </w:rPr>
-        <w:t>useState(</w:t>
-      </w:r>
-      <w:proofErr w:type="gramEnd"/>
-      <w:r>
-        <w:rPr>
-          <w:rFonts w:ascii="Arial" w:hAnsi="Arial" w:cs="Arial"/>
-          <w:sz w:val="24"/>
-          <w:szCs w:val="24"/>
-        </w:rPr>
-        <w:t xml:space="preserve">0); </w:t>
+        <w:t xml:space="preserve">] = useState(0); </w:t>
       </w:r>
     </w:p>
     <w:p>
@@ -4172,25 +4054,7 @@
           <w:sz w:val="24"/>
           <w:szCs w:val="24"/>
         </w:rPr>
-        <w:t xml:space="preserve">                function </w:t>
-      </w:r>
-      <w:proofErr w:type="gramStart"/>
-      <w:r>
-        <w:rPr>
-          <w:rFonts w:ascii="Arial" w:hAnsi="Arial" w:cs="Arial"/>
-          <w:sz w:val="24"/>
-          <w:szCs w:val="24"/>
-        </w:rPr>
-        <w:t>incrementCounter(</w:t>
-      </w:r>
-      <w:proofErr w:type="gramEnd"/>
-      <w:r>
-        <w:rPr>
-          <w:rFonts w:ascii="Arial" w:hAnsi="Arial" w:cs="Arial"/>
-          <w:sz w:val="24"/>
-          <w:szCs w:val="24"/>
-        </w:rPr>
-        <w:t>){</w:t>
+        <w:t xml:space="preserve">                function incrementCounter(){</w:t>
       </w:r>
     </w:p>
     <w:p>
@@ -4211,7 +4075,6 @@
         <w:t xml:space="preserve">                    </w:t>
       </w:r>
       <w:proofErr w:type="spellStart"/>
-      <w:proofErr w:type="gramStart"/>
       <w:r>
         <w:rPr>
           <w:rFonts w:ascii="Arial" w:hAnsi="Arial" w:cs="Arial"/>
@@ -4230,7 +4093,6 @@
         <w:t>(</w:t>
       </w:r>
       <w:proofErr w:type="spellStart"/>
-      <w:proofErr w:type="gramEnd"/>
       <w:r>
         <w:rPr>
           <w:rFonts w:ascii="Arial" w:hAnsi="Arial" w:cs="Arial"/>
@@ -4663,6 +4525,8 @@
         <w:ind w:firstLine="708"/>
         <w:rPr>
           <w:rFonts w:ascii="Arial" w:hAnsi="Arial" w:cs="Arial"/>
+          <w:b/>
+          <w:bCs/>
           <w:sz w:val="24"/>
           <w:szCs w:val="24"/>
         </w:rPr>
@@ -4706,6 +4570,601 @@
           <w:szCs w:val="24"/>
         </w:rPr>
         <w:t xml:space="preserve"> </w:t>
+      </w:r>
+    </w:p>
+    <w:p>
+      <w:pPr>
+        <w:spacing w:line="360" w:lineRule="auto"/>
+        <w:rPr>
+          <w:rFonts w:ascii="Arial" w:hAnsi="Arial" w:cs="Arial"/>
+          <w:b/>
+          <w:bCs/>
+          <w:sz w:val="24"/>
+          <w:szCs w:val="24"/>
+        </w:rPr>
+      </w:pPr>
+    </w:p>
+    <w:p>
+      <w:pPr>
+        <w:spacing w:line="360" w:lineRule="auto"/>
+        <w:rPr>
+          <w:rFonts w:ascii="Arial" w:hAnsi="Arial" w:cs="Arial"/>
+          <w:b/>
+          <w:bCs/>
+          <w:sz w:val="24"/>
+          <w:szCs w:val="24"/>
+        </w:rPr>
+      </w:pPr>
+      <w:r>
+        <w:rPr>
+          <w:rFonts w:ascii="Arial" w:hAnsi="Arial" w:cs="Arial"/>
+          <w:b/>
+          <w:bCs/>
+          <w:sz w:val="24"/>
+          <w:szCs w:val="24"/>
+        </w:rPr>
+        <w:t xml:space="preserve">Ligar o </w:t>
+      </w:r>
+      <w:proofErr w:type="spellStart"/>
+      <w:r>
+        <w:rPr>
+          <w:rFonts w:ascii="Arial" w:hAnsi="Arial" w:cs="Arial"/>
+          <w:b/>
+          <w:bCs/>
+          <w:sz w:val="24"/>
+          <w:szCs w:val="24"/>
+        </w:rPr>
+        <w:t>backend</w:t>
+      </w:r>
+      <w:proofErr w:type="spellEnd"/>
+      <w:r>
+        <w:rPr>
+          <w:rFonts w:ascii="Arial" w:hAnsi="Arial" w:cs="Arial"/>
+          <w:b/>
+          <w:bCs/>
+          <w:sz w:val="24"/>
+          <w:szCs w:val="24"/>
+        </w:rPr>
+        <w:t xml:space="preserve"> com o </w:t>
+      </w:r>
+      <w:proofErr w:type="spellStart"/>
+      <w:r>
+        <w:rPr>
+          <w:rFonts w:ascii="Arial" w:hAnsi="Arial" w:cs="Arial"/>
+          <w:b/>
+          <w:bCs/>
+          <w:sz w:val="24"/>
+          <w:szCs w:val="24"/>
+        </w:rPr>
+        <w:t>frontend</w:t>
+      </w:r>
+      <w:proofErr w:type="spellEnd"/>
+    </w:p>
+    <w:p>
+      <w:pPr>
+        <w:spacing w:line="360" w:lineRule="auto"/>
+        <w:rPr>
+          <w:rFonts w:ascii="Arial" w:hAnsi="Arial" w:cs="Arial"/>
+          <w:sz w:val="24"/>
+          <w:szCs w:val="24"/>
+        </w:rPr>
+      </w:pPr>
+      <w:r>
+        <w:rPr>
+          <w:rFonts w:ascii="Arial" w:hAnsi="Arial" w:cs="Arial"/>
+          <w:sz w:val="24"/>
+          <w:szCs w:val="24"/>
+        </w:rPr>
+        <w:tab/>
+      </w:r>
+      <w:r>
+        <w:rPr>
+          <w:rFonts w:ascii="Arial" w:hAnsi="Arial" w:cs="Arial"/>
+          <w:sz w:val="24"/>
+          <w:szCs w:val="24"/>
+        </w:rPr>
+        <w:t xml:space="preserve">• Dar o start no </w:t>
+      </w:r>
+      <w:proofErr w:type="spellStart"/>
+      <w:r>
+        <w:rPr>
+          <w:rFonts w:ascii="Arial" w:hAnsi="Arial" w:cs="Arial"/>
+          <w:sz w:val="24"/>
+          <w:szCs w:val="24"/>
+        </w:rPr>
+        <w:t>backend</w:t>
+      </w:r>
+      <w:proofErr w:type="spellEnd"/>
+    </w:p>
+    <w:p>
+      <w:pPr>
+        <w:spacing w:line="360" w:lineRule="auto"/>
+        <w:rPr>
+          <w:rFonts w:ascii="Arial" w:hAnsi="Arial" w:cs="Arial"/>
+          <w:sz w:val="24"/>
+          <w:szCs w:val="24"/>
+        </w:rPr>
+      </w:pPr>
+      <w:r>
+        <w:rPr>
+          <w:rFonts w:ascii="Arial" w:hAnsi="Arial" w:cs="Arial"/>
+          <w:sz w:val="24"/>
+          <w:szCs w:val="24"/>
+        </w:rPr>
+        <w:tab/>
+        <w:t xml:space="preserve">• </w:t>
+      </w:r>
+      <w:r>
+        <w:rPr>
+          <w:rFonts w:ascii="Arial" w:hAnsi="Arial" w:cs="Arial"/>
+          <w:sz w:val="24"/>
+          <w:szCs w:val="24"/>
+        </w:rPr>
+        <w:t xml:space="preserve">Instalar o </w:t>
+      </w:r>
+      <w:proofErr w:type="spellStart"/>
+      <w:r>
+        <w:rPr>
+          <w:rFonts w:ascii="Arial" w:hAnsi="Arial" w:cs="Arial"/>
+          <w:sz w:val="24"/>
+          <w:szCs w:val="24"/>
+        </w:rPr>
+        <w:t>axios</w:t>
+      </w:r>
+      <w:proofErr w:type="spellEnd"/>
+      <w:r>
+        <w:rPr>
+          <w:rFonts w:ascii="Arial" w:hAnsi="Arial" w:cs="Arial"/>
+          <w:sz w:val="24"/>
+          <w:szCs w:val="24"/>
+        </w:rPr>
+        <w:t xml:space="preserve"> no </w:t>
+      </w:r>
+      <w:proofErr w:type="spellStart"/>
+      <w:r>
+        <w:rPr>
+          <w:rFonts w:ascii="Arial" w:hAnsi="Arial" w:cs="Arial"/>
+          <w:sz w:val="24"/>
+          <w:szCs w:val="24"/>
+        </w:rPr>
+        <w:t>frontend</w:t>
+      </w:r>
+      <w:proofErr w:type="spellEnd"/>
+      <w:r>
+        <w:rPr>
+          <w:rFonts w:ascii="Arial" w:hAnsi="Arial" w:cs="Arial"/>
+          <w:sz w:val="24"/>
+          <w:szCs w:val="24"/>
+        </w:rPr>
+        <w:t xml:space="preserve">: </w:t>
+      </w:r>
+      <w:proofErr w:type="spellStart"/>
+      <w:r>
+        <w:rPr>
+          <w:rFonts w:ascii="Arial" w:hAnsi="Arial" w:cs="Arial"/>
+          <w:sz w:val="24"/>
+          <w:szCs w:val="24"/>
+        </w:rPr>
+        <w:t>npm</w:t>
+      </w:r>
+      <w:proofErr w:type="spellEnd"/>
+      <w:r>
+        <w:rPr>
+          <w:rFonts w:ascii="Arial" w:hAnsi="Arial" w:cs="Arial"/>
+          <w:sz w:val="24"/>
+          <w:szCs w:val="24"/>
+        </w:rPr>
+        <w:t xml:space="preserve"> </w:t>
+      </w:r>
+      <w:proofErr w:type="spellStart"/>
+      <w:r>
+        <w:rPr>
+          <w:rFonts w:ascii="Arial" w:hAnsi="Arial" w:cs="Arial"/>
+          <w:sz w:val="24"/>
+          <w:szCs w:val="24"/>
+        </w:rPr>
+        <w:t>install</w:t>
+      </w:r>
+      <w:proofErr w:type="spellEnd"/>
+      <w:r>
+        <w:rPr>
+          <w:rFonts w:ascii="Arial" w:hAnsi="Arial" w:cs="Arial"/>
+          <w:sz w:val="24"/>
+          <w:szCs w:val="24"/>
+        </w:rPr>
+        <w:t xml:space="preserve"> </w:t>
+      </w:r>
+      <w:proofErr w:type="spellStart"/>
+      <w:r>
+        <w:rPr>
+          <w:rFonts w:ascii="Arial" w:hAnsi="Arial" w:cs="Arial"/>
+          <w:sz w:val="24"/>
+          <w:szCs w:val="24"/>
+        </w:rPr>
+        <w:t>axios</w:t>
+      </w:r>
+      <w:proofErr w:type="spellEnd"/>
+    </w:p>
+    <w:p>
+      <w:pPr>
+        <w:spacing w:line="360" w:lineRule="auto"/>
+        <w:rPr>
+          <w:rFonts w:ascii="Arial" w:hAnsi="Arial" w:cs="Arial"/>
+          <w:sz w:val="24"/>
+          <w:szCs w:val="24"/>
+        </w:rPr>
+      </w:pPr>
+      <w:r>
+        <w:rPr>
+          <w:rFonts w:ascii="Arial" w:hAnsi="Arial" w:cs="Arial"/>
+          <w:sz w:val="24"/>
+          <w:szCs w:val="24"/>
+        </w:rPr>
+        <w:tab/>
+        <w:t xml:space="preserve">• </w:t>
+      </w:r>
+      <w:r>
+        <w:rPr>
+          <w:rFonts w:ascii="Arial" w:hAnsi="Arial" w:cs="Arial"/>
+          <w:sz w:val="24"/>
+          <w:szCs w:val="24"/>
+        </w:rPr>
+        <w:t>Crio a função que irá cuidar da inserção do registro</w:t>
+      </w:r>
+    </w:p>
+    <w:p>
+      <w:pPr>
+        <w:spacing w:line="360" w:lineRule="auto"/>
+        <w:rPr>
+          <w:rFonts w:ascii="Arial" w:hAnsi="Arial" w:cs="Arial"/>
+          <w:sz w:val="24"/>
+          <w:szCs w:val="24"/>
+        </w:rPr>
+      </w:pPr>
+      <w:r>
+        <w:rPr>
+          <w:rFonts w:ascii="Arial" w:hAnsi="Arial" w:cs="Arial"/>
+          <w:sz w:val="24"/>
+          <w:szCs w:val="24"/>
+        </w:rPr>
+        <w:tab/>
+        <w:t>• Todos os inputs ficarão dentro de um estado</w:t>
+      </w:r>
+      <w:r>
+        <w:rPr>
+          <w:rFonts w:ascii="Arial" w:hAnsi="Arial" w:cs="Arial"/>
+          <w:sz w:val="24"/>
+          <w:szCs w:val="24"/>
+        </w:rPr>
+        <w:t xml:space="preserve"> (useState)</w:t>
+      </w:r>
+    </w:p>
+    <w:p>
+      <w:pPr>
+        <w:spacing w:line="360" w:lineRule="auto"/>
+        <w:ind w:left="708"/>
+        <w:rPr>
+          <w:rFonts w:ascii="Arial" w:hAnsi="Arial" w:cs="Arial"/>
+          <w:sz w:val="24"/>
+          <w:szCs w:val="24"/>
+        </w:rPr>
+      </w:pPr>
+      <w:r>
+        <w:rPr>
+          <w:rFonts w:ascii="Arial" w:hAnsi="Arial" w:cs="Arial"/>
+          <w:sz w:val="24"/>
+          <w:szCs w:val="24"/>
+        </w:rPr>
+        <w:t xml:space="preserve">• Os inputs terão um </w:t>
+      </w:r>
+      <w:proofErr w:type="spellStart"/>
+      <w:r>
+        <w:rPr>
+          <w:rFonts w:ascii="Arial" w:hAnsi="Arial" w:cs="Arial"/>
+          <w:sz w:val="24"/>
+          <w:szCs w:val="24"/>
+        </w:rPr>
+        <w:t>value</w:t>
+      </w:r>
+      <w:proofErr w:type="spellEnd"/>
+      <w:r>
+        <w:rPr>
+          <w:rFonts w:ascii="Arial" w:hAnsi="Arial" w:cs="Arial"/>
+          <w:sz w:val="24"/>
+          <w:szCs w:val="24"/>
+        </w:rPr>
+        <w:t xml:space="preserve"> e um </w:t>
+      </w:r>
+      <w:proofErr w:type="spellStart"/>
+      <w:r>
+        <w:rPr>
+          <w:rFonts w:ascii="Arial" w:hAnsi="Arial" w:cs="Arial"/>
+          <w:sz w:val="24"/>
+          <w:szCs w:val="24"/>
+        </w:rPr>
+        <w:t>onChange</w:t>
+      </w:r>
+      <w:proofErr w:type="spellEnd"/>
+      <w:r>
+        <w:rPr>
+          <w:rFonts w:ascii="Arial" w:hAnsi="Arial" w:cs="Arial"/>
+          <w:sz w:val="24"/>
+          <w:szCs w:val="24"/>
+        </w:rPr>
+        <w:t xml:space="preserve"> que fara com que uma </w:t>
+      </w:r>
+      <w:proofErr w:type="spellStart"/>
+      <w:r>
+        <w:rPr>
+          <w:rFonts w:ascii="Arial" w:hAnsi="Arial" w:cs="Arial"/>
+          <w:sz w:val="24"/>
+          <w:szCs w:val="24"/>
+        </w:rPr>
+        <w:t>arrow</w:t>
+      </w:r>
+      <w:proofErr w:type="spellEnd"/>
+      <w:r>
+        <w:rPr>
+          <w:rFonts w:ascii="Arial" w:hAnsi="Arial" w:cs="Arial"/>
+          <w:sz w:val="24"/>
+          <w:szCs w:val="24"/>
+        </w:rPr>
+        <w:t xml:space="preserve"> function seja chamada e pegue o </w:t>
+      </w:r>
+      <w:proofErr w:type="spellStart"/>
+      <w:r>
+        <w:rPr>
+          <w:rFonts w:ascii="Arial" w:hAnsi="Arial" w:cs="Arial"/>
+          <w:sz w:val="24"/>
+          <w:szCs w:val="24"/>
+        </w:rPr>
+        <w:t>value</w:t>
+      </w:r>
+      <w:proofErr w:type="spellEnd"/>
+      <w:r>
+        <w:rPr>
+          <w:rFonts w:ascii="Arial" w:hAnsi="Arial" w:cs="Arial"/>
+          <w:sz w:val="24"/>
+          <w:szCs w:val="24"/>
+        </w:rPr>
+        <w:t xml:space="preserve"> do input</w:t>
+      </w:r>
+    </w:p>
+    <w:p>
+      <w:pPr>
+        <w:spacing w:line="360" w:lineRule="auto"/>
+        <w:jc w:val="center"/>
+        <w:rPr>
+          <w:rFonts w:ascii="Arial" w:hAnsi="Arial" w:cs="Arial"/>
+          <w:b/>
+          <w:bCs/>
+          <w:sz w:val="24"/>
+          <w:szCs w:val="24"/>
+        </w:rPr>
+      </w:pPr>
+      <w:r>
+        <w:rPr>
+          <w:rFonts w:ascii="Arial" w:hAnsi="Arial" w:cs="Arial"/>
+          <w:b/>
+          <w:bCs/>
+          <w:sz w:val="24"/>
+          <w:szCs w:val="24"/>
+        </w:rPr>
+        <w:t xml:space="preserve">-- </w:t>
+      </w:r>
+      <w:proofErr w:type="spellStart"/>
+      <w:r>
+        <w:rPr>
+          <w:rFonts w:ascii="Arial" w:hAnsi="Arial" w:cs="Arial"/>
+          <w:b/>
+          <w:bCs/>
+          <w:sz w:val="24"/>
+          <w:szCs w:val="24"/>
+        </w:rPr>
+        <w:t>e.target.value</w:t>
+      </w:r>
+      <w:proofErr w:type="spellEnd"/>
+      <w:r>
+        <w:rPr>
+          <w:rFonts w:ascii="Arial" w:hAnsi="Arial" w:cs="Arial"/>
+          <w:b/>
+          <w:bCs/>
+          <w:sz w:val="24"/>
+          <w:szCs w:val="24"/>
+        </w:rPr>
+        <w:t xml:space="preserve"> </w:t>
+      </w:r>
+      <w:r>
+        <w:rPr>
+          <w:rFonts w:ascii="Arial" w:hAnsi="Arial" w:cs="Arial"/>
+          <w:b/>
+          <w:bCs/>
+          <w:sz w:val="24"/>
+          <w:szCs w:val="24"/>
+        </w:rPr>
+        <w:t>–</w:t>
+      </w:r>
+    </w:p>
+    <w:p>
+      <w:pPr>
+        <w:spacing w:line="360" w:lineRule="auto"/>
+        <w:jc w:val="center"/>
+        <w:rPr>
+          <w:rFonts w:ascii="Arial" w:hAnsi="Arial" w:cs="Arial"/>
+          <w:b/>
+          <w:bCs/>
+          <w:color w:val="FFFFFF" w:themeColor="background1"/>
+          <w:sz w:val="28"/>
+          <w:szCs w:val="28"/>
+        </w:rPr>
+      </w:pPr>
+      <w:r>
+        <w:rPr>
+          <w:rFonts w:ascii="Arial" w:hAnsi="Arial" w:cs="Arial"/>
+          <w:b/>
+          <w:bCs/>
+          <w:color w:val="FFFFFF" w:themeColor="background1"/>
+          <w:sz w:val="28"/>
+          <w:szCs w:val="28"/>
+          <w:highlight w:val="red"/>
+        </w:rPr>
+        <w:t>Cuidado com os nomes das Keys no JSON</w:t>
+      </w:r>
+    </w:p>
+    <w:p>
+      <w:pPr>
+        <w:spacing w:line="360" w:lineRule="auto"/>
+        <w:ind w:firstLine="708"/>
+        <w:rPr>
+          <w:rFonts w:ascii="Arial" w:hAnsi="Arial" w:cs="Arial"/>
+          <w:color w:val="000000" w:themeColor="text1"/>
+          <w:sz w:val="24"/>
+          <w:szCs w:val="24"/>
+        </w:rPr>
+      </w:pPr>
+      <w:r>
+        <w:rPr>
+          <w:rFonts w:ascii="Arial" w:hAnsi="Arial" w:cs="Arial"/>
+          <w:color w:val="000000" w:themeColor="text1"/>
+          <w:sz w:val="24"/>
+          <w:szCs w:val="24"/>
+        </w:rPr>
+        <w:t>•</w:t>
+      </w:r>
+      <w:r>
+        <w:rPr>
+          <w:rFonts w:ascii="Arial" w:hAnsi="Arial" w:cs="Arial"/>
+          <w:color w:val="000000" w:themeColor="text1"/>
+          <w:sz w:val="24"/>
+          <w:szCs w:val="24"/>
+        </w:rPr>
+        <w:t xml:space="preserve"> Depois de cadastrar retornar o usuário para a index</w:t>
+      </w:r>
+    </w:p>
+    <w:p>
+      <w:pPr>
+        <w:spacing w:line="360" w:lineRule="auto"/>
+        <w:rPr>
+          <w:rFonts w:ascii="Arial" w:hAnsi="Arial" w:cs="Arial"/>
+          <w:sz w:val="24"/>
+          <w:szCs w:val="24"/>
+        </w:rPr>
+      </w:pPr>
+    </w:p>
+    <w:p>
+      <w:pPr>
+        <w:spacing w:line="360" w:lineRule="auto"/>
+        <w:rPr>
+          <w:rFonts w:ascii="Arial" w:hAnsi="Arial" w:cs="Arial"/>
+          <w:b/>
+          <w:bCs/>
+          <w:sz w:val="24"/>
+          <w:szCs w:val="24"/>
+        </w:rPr>
+      </w:pPr>
+      <w:r>
+        <w:rPr>
+          <w:rFonts w:ascii="Arial" w:hAnsi="Arial" w:cs="Arial"/>
+          <w:b/>
+          <w:bCs/>
+          <w:sz w:val="24"/>
+          <w:szCs w:val="24"/>
+        </w:rPr>
+        <w:t>Login</w:t>
+      </w:r>
+    </w:p>
+    <w:p>
+      <w:pPr>
+        <w:spacing w:line="360" w:lineRule="auto"/>
+        <w:ind w:left="705"/>
+        <w:rPr>
+          <w:rFonts w:ascii="Arial" w:hAnsi="Arial" w:cs="Arial"/>
+          <w:sz w:val="24"/>
+          <w:szCs w:val="24"/>
+        </w:rPr>
+      </w:pPr>
+      <w:r>
+        <w:rPr>
+          <w:rFonts w:ascii="Arial" w:hAnsi="Arial" w:cs="Arial"/>
+          <w:b/>
+          <w:bCs/>
+          <w:sz w:val="24"/>
+          <w:szCs w:val="24"/>
+        </w:rPr>
+        <w:t xml:space="preserve">• </w:t>
+      </w:r>
+      <w:r>
+        <w:rPr>
+          <w:rFonts w:ascii="Arial" w:hAnsi="Arial" w:cs="Arial"/>
+          <w:sz w:val="24"/>
+          <w:szCs w:val="24"/>
+        </w:rPr>
+        <w:t xml:space="preserve">Após passar o id eu preciso fazer com que essas </w:t>
+      </w:r>
+      <w:proofErr w:type="spellStart"/>
+      <w:r>
+        <w:rPr>
+          <w:rFonts w:ascii="Arial" w:hAnsi="Arial" w:cs="Arial"/>
+          <w:sz w:val="24"/>
+          <w:szCs w:val="24"/>
+        </w:rPr>
+        <w:t>infos</w:t>
+      </w:r>
+      <w:proofErr w:type="spellEnd"/>
+      <w:r>
+        <w:rPr>
+          <w:rFonts w:ascii="Arial" w:hAnsi="Arial" w:cs="Arial"/>
+          <w:sz w:val="24"/>
+          <w:szCs w:val="24"/>
+        </w:rPr>
+        <w:t xml:space="preserve"> da sessão fiquem armazenadas</w:t>
+      </w:r>
+      <w:r>
+        <w:rPr>
+          <w:rFonts w:ascii="Arial" w:hAnsi="Arial" w:cs="Arial"/>
+          <w:sz w:val="24"/>
+          <w:szCs w:val="24"/>
+        </w:rPr>
+        <w:t xml:space="preserve"> (ID e nome).</w:t>
+      </w:r>
+    </w:p>
+    <w:p>
+      <w:pPr>
+        <w:spacing w:line="360" w:lineRule="auto"/>
+        <w:ind w:left="705"/>
+        <w:rPr>
+          <w:rFonts w:ascii="Arial" w:hAnsi="Arial" w:cs="Arial"/>
+          <w:sz w:val="24"/>
+          <w:szCs w:val="24"/>
+        </w:rPr>
+      </w:pPr>
+      <w:r>
+        <w:rPr>
+          <w:rFonts w:ascii="Arial" w:hAnsi="Arial" w:cs="Arial"/>
+          <w:b/>
+          <w:bCs/>
+          <w:sz w:val="24"/>
+          <w:szCs w:val="24"/>
+        </w:rPr>
+        <w:t xml:space="preserve">• </w:t>
+      </w:r>
+    </w:p>
+    <w:p>
+      <w:pPr>
+        <w:spacing w:line="360" w:lineRule="auto"/>
+        <w:rPr>
+          <w:rFonts w:ascii="Arial" w:hAnsi="Arial" w:cs="Arial"/>
+          <w:sz w:val="24"/>
+          <w:szCs w:val="24"/>
+        </w:rPr>
+      </w:pPr>
+      <w:r>
+        <w:rPr>
+          <w:rFonts w:ascii="Arial" w:hAnsi="Arial" w:cs="Arial"/>
+          <w:sz w:val="24"/>
+          <w:szCs w:val="24"/>
+        </w:rPr>
+        <w:tab/>
       </w:r>
     </w:p>
     <w:sectPr>
@@ -5156,6 +5615,18 @@
       <w:u w:val="single"/>
     </w:rPr>
   </w:style>
+  <w:style w:type="character" w:styleId="HiperlinkVisitado">
+    <w:name w:val="FollowedHyperlink"/>
+    <w:basedOn w:val="Fontepargpadro"/>
+    <w:uiPriority w:val="99"/>
+    <w:semiHidden/>
+    <w:unhideWhenUsed/>
+    <w:rsid w:val="0020538F"/>
+    <w:rPr>
+      <w:color w:val="954F72" w:themeColor="followedHyperlink"/>
+      <w:u w:val="single"/>
+    </w:rPr>
+  </w:style>
 </w:styles>
 </file>
 

</xml_diff>